<commit_message>
Added admin control and updated docs
</commit_message>
<xml_diff>
--- a/Documentazione/GDPRPrj_DocRilascio/GDPRPrj_DocRilascio_v0.1.docx
+++ b/Documentazione/GDPRPrj_DocRilascio/GDPRPrj_DocRilascio_v0.1.docx
@@ -165,7 +165,7 @@
             </w:rPr>
             <w:fldChar w:fldCharType="separate"/>
           </w:r>
-          <w:hyperlink w:anchor="_Toc13918999" w:history="1">
+          <w:hyperlink w:anchor="_Toc13923564" w:history="1">
             <w:r>
               <w:rPr>
                 <w:rStyle w:val="Collegamentoipertestuale"/>
@@ -194,7 +194,7 @@
                 <w:noProof/>
                 <w:webHidden/>
               </w:rPr>
-              <w:instrText xml:space="preserve"> PAGEREF _Toc13918999 \h </w:instrText>
+              <w:instrText xml:space="preserve"> PAGEREF _Toc13923564 \h </w:instrText>
             </w:r>
             <w:r>
               <w:rPr>
@@ -237,7 +237,7 @@
               <w:lang w:eastAsia="it-IT"/>
             </w:rPr>
           </w:pPr>
-          <w:hyperlink w:anchor="_Toc13919000" w:history="1">
+          <w:hyperlink w:anchor="_Toc13923565" w:history="1">
             <w:r>
               <w:rPr>
                 <w:rStyle w:val="Collegamentoipertestuale"/>
@@ -266,7 +266,7 @@
                 <w:noProof/>
                 <w:webHidden/>
               </w:rPr>
-              <w:instrText xml:space="preserve"> PAGEREF _Toc13919000 \h </w:instrText>
+              <w:instrText xml:space="preserve"> PAGEREF _Toc13923565 \h </w:instrText>
             </w:r>
             <w:r>
               <w:rPr>
@@ -309,7 +309,7 @@
               <w:lang w:eastAsia="it-IT"/>
             </w:rPr>
           </w:pPr>
-          <w:hyperlink w:anchor="_Toc13919001" w:history="1">
+          <w:hyperlink w:anchor="_Toc13923566" w:history="1">
             <w:r>
               <w:rPr>
                 <w:rStyle w:val="Collegamentoipertestuale"/>
@@ -338,7 +338,7 @@
                 <w:noProof/>
                 <w:webHidden/>
               </w:rPr>
-              <w:instrText xml:space="preserve"> PAGEREF _Toc13919001 \h </w:instrText>
+              <w:instrText xml:space="preserve"> PAGEREF _Toc13923566 \h </w:instrText>
             </w:r>
             <w:r>
               <w:rPr>
@@ -359,6 +359,78 @@
                 <w:webHidden/>
               </w:rPr>
               <w:t>2</w:t>
+            </w:r>
+            <w:r>
+              <w:rPr>
+                <w:noProof/>
+                <w:webHidden/>
+              </w:rPr>
+              <w:fldChar w:fldCharType="end"/>
+            </w:r>
+          </w:hyperlink>
+        </w:p>
+        <w:p>
+          <w:pPr>
+            <w:pStyle w:val="Sommario1"/>
+            <w:tabs>
+              <w:tab w:val="right" w:leader="dot" w:pos="9628"/>
+            </w:tabs>
+            <w:rPr>
+              <w:rFonts w:eastAsiaTheme="minorEastAsia"/>
+              <w:noProof/>
+              <w:lang w:eastAsia="it-IT"/>
+            </w:rPr>
+          </w:pPr>
+          <w:hyperlink w:anchor="_Toc13923567" w:history="1">
+            <w:r>
+              <w:rPr>
+                <w:rStyle w:val="Collegamentoipertestuale"/>
+                <w:rFonts w:cstheme="minorHAnsi"/>
+                <w:b/>
+                <w:noProof/>
+              </w:rPr>
+              <w:t>Item consegnati al cliente</w:t>
+            </w:r>
+            <w:r>
+              <w:rPr>
+                <w:noProof/>
+                <w:webHidden/>
+              </w:rPr>
+              <w:tab/>
+            </w:r>
+            <w:r>
+              <w:rPr>
+                <w:noProof/>
+                <w:webHidden/>
+              </w:rPr>
+              <w:fldChar w:fldCharType="begin"/>
+            </w:r>
+            <w:r>
+              <w:rPr>
+                <w:noProof/>
+                <w:webHidden/>
+              </w:rPr>
+              <w:instrText xml:space="preserve"> PAGEREF _Toc13923567 \h </w:instrText>
+            </w:r>
+            <w:r>
+              <w:rPr>
+                <w:noProof/>
+                <w:webHidden/>
+              </w:rPr>
+            </w:r>
+            <w:r>
+              <w:rPr>
+                <w:noProof/>
+                <w:webHidden/>
+              </w:rPr>
+              <w:fldChar w:fldCharType="separate"/>
+            </w:r>
+            <w:r>
+              <w:rPr>
+                <w:noProof/>
+                <w:webHidden/>
+              </w:rPr>
+              <w:t>3</w:t>
             </w:r>
             <w:r>
               <w:rPr>
@@ -512,7 +584,7 @@
           <w:sz w:val="28"/>
         </w:rPr>
       </w:pPr>
-      <w:bookmarkStart w:id="0" w:name="_Toc13918999"/>
+      <w:bookmarkStart w:id="0" w:name="_Toc13923564"/>
       <w:r>
         <w:rPr>
           <w:rFonts w:asciiTheme="minorHAnsi" w:hAnsiTheme="minorHAnsi" w:cstheme="minorHAnsi"/>
@@ -541,7 +613,7 @@
           <w:szCs w:val="28"/>
         </w:rPr>
       </w:pPr>
-      <w:bookmarkStart w:id="1" w:name="_Toc13919000"/>
+      <w:bookmarkStart w:id="1" w:name="_Toc13923565"/>
       <w:r>
         <w:rPr>
           <w:rFonts w:asciiTheme="minorHAnsi" w:hAnsiTheme="minorHAnsi" w:cstheme="minorHAnsi"/>
@@ -698,7 +770,7 @@
           <w:szCs w:val="28"/>
         </w:rPr>
       </w:pPr>
-      <w:bookmarkStart w:id="2" w:name="_Toc13919001"/>
+      <w:bookmarkStart w:id="2" w:name="_Toc13923566"/>
       <w:r>
         <w:rPr>
           <w:rFonts w:asciiTheme="minorHAnsi" w:hAnsiTheme="minorHAnsi" w:cstheme="minorHAnsi"/>
@@ -797,15 +869,10 @@
           </w:tcPr>
           <w:p>
             <w:r>
-              <w:t xml:space="preserve">Sì, esclusi R2.10 </w:t>
-            </w:r>
-            <w:proofErr w:type="gramStart"/>
-            <w:r>
-              <w:t>ed</w:t>
-            </w:r>
-            <w:proofErr w:type="gramEnd"/>
-            <w:r>
-              <w:t xml:space="preserve"> R2.11</w:t>
+              <w:t xml:space="preserve">Sì, </w:t>
+            </w:r>
+            <w:r>
+              <w:t>tutti</w:t>
             </w:r>
           </w:p>
         </w:tc>
@@ -921,7 +988,13 @@
           </w:tcPr>
           <w:p>
             <w:r>
-              <w:t>R7 (Sicurezza)</w:t>
+              <w:t>R7 (Sicurezza</w:t>
+            </w:r>
+            <w:r>
+              <w:t xml:space="preserve"> e Autenticazione</w:t>
+            </w:r>
+            <w:r>
+              <w:t>)</w:t>
             </w:r>
           </w:p>
         </w:tc>
@@ -936,8 +1009,6 @@
             <w:r>
               <w:t>, tutti</w:t>
             </w:r>
-            <w:bookmarkStart w:id="3" w:name="_GoBack"/>
-            <w:bookmarkEnd w:id="3"/>
           </w:p>
         </w:tc>
       </w:tr>
@@ -969,6 +1040,24 @@
     </w:tbl>
     <w:p/>
     <w:p>
+      <w:r>
+        <w:t>Si ricorda che la parte del progetto che è stata concordata con il cliente e di cui l’azienda si è presa carico è la parte che riguarda la gestione del calendario degli eventi e le notifiche (R2) che come si può vedere dalla tabella è stata completamente portata a termine.</w:t>
+      </w:r>
+      <w:r>
+        <w:t xml:space="preserve"> Le restanti parti del progetto saranno inserite negli sviluppi futuri, </w:t>
+      </w:r>
+      <w:bookmarkStart w:id="3" w:name="_GoBack"/>
+      <w:bookmarkEnd w:id="3"/>
+      <w:r>
+        <w:t>su cui bisogna ancora discutere con il cliente.</w:t>
+      </w:r>
+    </w:p>
+    <w:p>
+      <w:r>
+        <w:t>La tabella appena descritta mostra quali sono i requisiti che sono stati implementati dal team di sviluppo, per una descrizione in linguaggio naturale si può fare riferimento al documento di analisi dei requisiti, versione 0.4.</w:t>
+      </w:r>
+    </w:p>
+    <w:p>
       <w:pPr>
         <w:pStyle w:val="Titolo1"/>
         <w:rPr>
@@ -979,6 +1068,7 @@
           <w:szCs w:val="28"/>
         </w:rPr>
       </w:pPr>
+      <w:bookmarkStart w:id="4" w:name="_Toc13923567"/>
       <w:r>
         <w:rPr>
           <w:rFonts w:asciiTheme="minorHAnsi" w:hAnsiTheme="minorHAnsi" w:cstheme="minorHAnsi"/>
@@ -989,6 +1079,7 @@
         </w:rPr>
         <w:t>Item consegnati al cliente</w:t>
       </w:r>
+      <w:bookmarkEnd w:id="4"/>
     </w:p>
     <w:p>
       <w:r>
@@ -3779,7 +3870,7 @@
 </file>
 
 <file path=customXml/itemProps1.xml><?xml version="1.0" encoding="utf-8"?>
-<ds:datastoreItem xmlns:ds="http://schemas.openxmlformats.org/officeDocument/2006/customXml" ds:itemID="{00E10EFE-BC61-483B-8357-88982268C90B}">
+<ds:datastoreItem xmlns:ds="http://schemas.openxmlformats.org/officeDocument/2006/customXml" ds:itemID="{0492EF2F-64CE-4DFE-9654-871E1B8403F2}">
   <ds:schemaRefs>
     <ds:schemaRef ds:uri="http://schemas.openxmlformats.org/officeDocument/2006/bibliography"/>
   </ds:schemaRefs>

</xml_diff>